<commit_message>
:mask: PT4-2o2o proj added
</commit_message>
<xml_diff>
--- a/PT4/Briefs/PT4_Brief-2o2oVi5ionGames.docx
+++ b/PT4/Briefs/PT4_Brief-2o2oVi5ionGames.docx
@@ -23,18 +23,15 @@
         <w:t xml:space="preserve"> </w:t>
       </w:r>
       <w:r>
-        <w:t xml:space="preserve">to </w:t>
-      </w:r>
-      <w:proofErr w:type="spellStart"/>
-      <w:r>
-        <w:t>a</w:t>
-      </w:r>
-      <w:r>
-        <w:t>command</w:t>
-      </w:r>
-      <w:proofErr w:type="spellEnd"/>
-      <w:r>
-        <w:t xml:space="preserve"> line terminals to access different parts of the game.</w:t>
+        <w:t>to a</w:t>
+      </w:r>
+      <w:r>
+        <w:t xml:space="preserve"> </w:t>
+      </w:r>
+      <w:bookmarkStart w:id="0" w:name="_GoBack"/>
+      <w:bookmarkEnd w:id="0"/>
+      <w:r>
+        <w:t>command line terminals to access different parts of the game.</w:t>
       </w:r>
     </w:p>
     <w:p>
@@ -206,8 +203,6 @@
     <w:p>
       <w:r>
         <w:tab/>
-      </w:r>
-      <w:r>
         <w:t>Add another phrase to be recognised.</w:t>
       </w:r>
     </w:p>
@@ -343,10 +338,7 @@
       </w:r>
       <w:r>
         <w:tab/>
-        <w:t>“</w:t>
-      </w:r>
-      <w:r>
-        <w:t xml:space="preserve">Blue tonic is </w:t>
+        <w:t xml:space="preserve">“Blue tonic is </w:t>
       </w:r>
       <w:proofErr w:type="spellStart"/>
       <w:r>
@@ -381,8 +373,6 @@
       </w:r>
       <w:r>
         <w:tab/>
-      </w:r>
-      <w:r>
         <w:t>“Power systems coming back online…”</w:t>
       </w:r>
     </w:p>
@@ -403,12 +393,7 @@
         <w:t xml:space="preserve">At a later date this feature will </w:t>
       </w:r>
       <w:r>
-        <w:t>also trigger and event to open a previously</w:t>
-      </w:r>
-      <w:bookmarkStart w:id="0" w:name="_GoBack"/>
-      <w:bookmarkEnd w:id="0"/>
-      <w:r>
-        <w:t xml:space="preserve"> closed research bunker.</w:t>
+        <w:t>also trigger and event to open a previously closed research bunker.</w:t>
       </w:r>
     </w:p>
     <w:sectPr>

</xml_diff>